<commit_message>
docs: :memo: Starting documentation
</commit_message>
<xml_diff>
--- a/Docs/Ensamble Secuencial Modelos.docx
+++ b/Docs/Ensamble Secuencial Modelos.docx
@@ -87,14 +87,452 @@
           <w:sz w:val="36"/>
           <w:szCs w:val="36"/>
         </w:rPr>
-        <w:t>Estructura:</w:t>
-      </w:r>
-    </w:p>
-    <w:p>
-      <w:r>
-        <w:t>Poner decisiones de diseño y estructura.</w:t>
-      </w:r>
-    </w:p>
+        <w:t>Estructura</w:t>
+      </w:r>
+      <w:r>
+        <w:rPr>
+          <w:sz w:val="36"/>
+          <w:szCs w:val="36"/>
+        </w:rPr>
+        <w:t xml:space="preserve"> y Decisiones de Diseño</w:t>
+      </w:r>
+      <w:r>
+        <w:rPr>
+          <w:sz w:val="36"/>
+          <w:szCs w:val="36"/>
+        </w:rPr>
+        <w:t>:</w:t>
+      </w:r>
+    </w:p>
+    <w:p>
+      <w:r>
+        <w:t>El notebook comienza con todos los imports, seguido de celdas de documentación. La celda 5 tiene la implementación del meta-modelo, todo lo que necesita para funcionar.</w:t>
+      </w:r>
+    </w:p>
+    <w:p>
+      <w:pPr>
+        <w:rPr>
+          <w:b/>
+          <w:bCs/>
+        </w:rPr>
+      </w:pPr>
+      <w:r>
+        <w:rPr>
+          <w:b/>
+          <w:bCs/>
+        </w:rPr>
+        <w:t>Decisiones de diseño:</w:t>
+      </w:r>
+    </w:p>
+    <w:p>
+      <w:pPr>
+        <w:pStyle w:val="Prrafodelista"/>
+        <w:numPr>
+          <w:ilvl w:val="0"/>
+          <w:numId w:val="1"/>
+        </w:numPr>
+      </w:pPr>
+      <w:r>
+        <w:t>El</w:t>
+      </w:r>
+      <w:r>
+        <w:t xml:space="preserve"> formato de los datos es</w:t>
+      </w:r>
+      <w:r>
+        <w:t xml:space="preserve"> csv </w:t>
+      </w:r>
+      <w:r>
+        <w:t xml:space="preserve"> y </w:t>
+      </w:r>
+      <w:r>
+        <w:t>se almacena</w:t>
+      </w:r>
+      <w:r>
+        <w:t xml:space="preserve"> (en memoria)</w:t>
+      </w:r>
+      <w:r>
+        <w:t xml:space="preserve"> en un objeto de tipo DataFrame</w:t>
+      </w:r>
+      <w:r>
+        <w:t xml:space="preserve"> de Pandas</w:t>
+      </w:r>
+      <w:r>
+        <w:t>.</w:t>
+      </w:r>
+    </w:p>
+    <w:p>
+      <w:pPr>
+        <w:pStyle w:val="Prrafodelista"/>
+        <w:numPr>
+          <w:ilvl w:val="0"/>
+          <w:numId w:val="1"/>
+        </w:numPr>
+      </w:pPr>
+      <w:r>
+        <w:t>El meta-modelo puede aceptar tanto tareas de regresión como de clasificación.</w:t>
+      </w:r>
+    </w:p>
+    <w:p>
+      <w:pPr>
+        <w:pStyle w:val="Prrafodelista"/>
+        <w:numPr>
+          <w:ilvl w:val="0"/>
+          <w:numId w:val="1"/>
+        </w:numPr>
+      </w:pPr>
+      <w:r>
+        <w:t>El meta-modelo acepta o no normalización.</w:t>
+      </w:r>
+    </w:p>
+    <w:p>
+      <w:pPr>
+        <w:pStyle w:val="Prrafodelista"/>
+        <w:numPr>
+          <w:ilvl w:val="0"/>
+          <w:numId w:val="1"/>
+        </w:numPr>
+      </w:pPr>
+      <w:r>
+        <w:t>Se inicializa la predicción inicial como la media de la variable objetivo, ya que eso garantiza un mejor resultado en menos iteraciones que inicializarla a 0 en el mayor de los casos.</w:t>
+      </w:r>
+    </w:p>
+    <w:p>
+      <w:pPr>
+        <w:pStyle w:val="Prrafodelista"/>
+        <w:numPr>
+          <w:ilvl w:val="0"/>
+          <w:numId w:val="1"/>
+        </w:numPr>
+      </w:pPr>
+      <w:r>
+        <w:t>Se usa validación cruzada para la evaluación del ensamble.</w:t>
+      </w:r>
+    </w:p>
+    <w:p>
+      <w:pPr>
+        <w:pStyle w:val="Prrafodelista"/>
+        <w:numPr>
+          <w:ilvl w:val="0"/>
+          <w:numId w:val="1"/>
+        </w:numPr>
+      </w:pPr>
+      <w:r>
+        <w:t>Cada modelo entrena con datos aleatorios.</w:t>
+      </w:r>
+    </w:p>
+    <w:p>
+      <w:pPr>
+        <w:pStyle w:val="Prrafodelista"/>
+        <w:numPr>
+          <w:ilvl w:val="0"/>
+          <w:numId w:val="1"/>
+        </w:numPr>
+      </w:pPr>
+      <w:r>
+        <w:lastRenderedPageBreak/>
+        <w:t xml:space="preserve">La métrica usada tanto para la parada temprana como para la validación cruzada es el coeficiente de determinación, </w:t>
+      </w:r>
+      <w:r>
+        <w:rPr>
+          <w:i/>
+          <w:iCs/>
+        </w:rPr>
+        <w:t>R</w:t>
+      </w:r>
+      <w:r>
+        <w:t>2</w:t>
+      </w:r>
+      <w:r>
+        <w:t xml:space="preserve">. </w:t>
+      </w:r>
+    </w:p>
+    <w:p>
+      <w:pPr>
+        <w:pStyle w:val="Prrafodelista"/>
+        <w:numPr>
+          <w:ilvl w:val="0"/>
+          <w:numId w:val="1"/>
+        </w:numPr>
+      </w:pPr>
+      <w:r>
+        <w:t xml:space="preserve">Para </w:t>
+      </w:r>
+      <w:r>
+        <w:t xml:space="preserve">la parada temprana (early stopping) hemos definido un valor umbral para considerar si </w:t>
+      </w:r>
+      <w:r>
+        <w:t>la mejora de la predicción del</w:t>
+      </w:r>
+      <w:r>
+        <w:t xml:space="preserve"> modelo</w:t>
+      </w:r>
+      <w:r>
+        <w:t xml:space="preserve"> actual respecto del anterior </w:t>
+      </w:r>
+      <w:r>
+        <w:t>es útil</w:t>
+      </w:r>
+      <w:r>
+        <w:t>, en vez de comprobar que no haya mejora, ya que, si no, con los pocos datos que tenemos y las iteraciones que este trabajo exige no se aplicaría nunca. De hecho, tenemos que trabajar con valores bastante elevados del umbral y con una paciencia baja para que pare.</w:t>
+      </w:r>
+      <w:r>
+        <w:t xml:space="preserve"> Esta evaluación se realiza con los datos de prueba no utilizados en el entrenamiento de cada modelo.</w:t>
+      </w:r>
+    </w:p>
+    <w:p>
+      <w:pPr>
+        <w:pStyle w:val="Prrafodelista"/>
+        <w:numPr>
+          <w:ilvl w:val="0"/>
+          <w:numId w:val="1"/>
+        </w:numPr>
+      </w:pPr>
+      <w:r>
+        <w:t>El ensamble soporta regresores de redes neuronales.</w:t>
+      </w:r>
+    </w:p>
+    <w:p>
+      <w:pPr>
+        <w:pStyle w:val="Prrafodelista"/>
+        <w:numPr>
+          <w:ilvl w:val="0"/>
+          <w:numId w:val="1"/>
+        </w:numPr>
+      </w:pPr>
+      <w:r>
+        <w:t>El ensamble soporta tareas de regresión y de clasificación?</w:t>
+      </w:r>
+    </w:p>
+    <w:p>
+      <w:pPr>
+        <w:pStyle w:val="Prrafodelista"/>
+        <w:numPr>
+          <w:ilvl w:val="0"/>
+          <w:numId w:val="1"/>
+        </w:numPr>
+      </w:pPr>
+      <w:r>
+        <w:t xml:space="preserve">El ensamble hereda de BaseEstimator y RegressorMixin para poder utilizar diversos métodos de scikit learn que se salen del alcance de este trabajo. </w:t>
+      </w:r>
+    </w:p>
+    <w:p/>
+    <w:p>
+      <w:pPr>
+        <w:rPr>
+          <w:sz w:val="36"/>
+          <w:szCs w:val="36"/>
+        </w:rPr>
+      </w:pPr>
+      <w:r>
+        <w:rPr>
+          <w:sz w:val="36"/>
+          <w:szCs w:val="36"/>
+        </w:rPr>
+        <w:t>Experimentación:</w:t>
+      </w:r>
+    </w:p>
+    <w:p>
+      <w:r>
+        <w:t xml:space="preserve">Para la experimentación se han usado los csv originales para las tareas de regresión y los mismos pero cambiando el valor de la variable objetivo a binaria. Se han utilizado los regresores </w:t>
+      </w:r>
+      <w:r>
+        <w:t>DecisionTreeRegressor</w:t>
+      </w:r>
+      <w:r>
+        <w:t xml:space="preserve">, el obligatorio, para el que se han obtenido los siguientes valores experimentando con su hipérparámetro max_depth y los hiperparámetros </w:t>
+      </w:r>
+      <w:r>
+        <w:t>n_estimators</w:t>
+      </w:r>
+      <w:r>
+        <w:t>, learning rate y sample_size, tal como se exige en el trabajo:</w:t>
+      </w:r>
+    </w:p>
+    <w:tbl>
+      <w:tblPr>
+        <w:tblStyle w:val="Tablaconcuadrcula"/>
+        <w:tblW w:w="0" w:type="auto"/>
+        <w:tblLook w:val="04A0" w:firstRow="1" w:lastRow="0" w:firstColumn="1" w:lastColumn="0" w:noHBand="0" w:noVBand="1"/>
+      </w:tblPr>
+      <w:tblGrid>
+        <w:gridCol w:w="2123"/>
+        <w:gridCol w:w="2123"/>
+        <w:gridCol w:w="2124"/>
+        <w:gridCol w:w="2124"/>
+      </w:tblGrid>
+      <w:tr>
+        <w:tc>
+          <w:tcPr>
+            <w:tcW w:w="2123" w:type="dxa"/>
+          </w:tcPr>
+          <w:p>
+            <w:r>
+              <w:t>n_estimators</w:t>
+            </w:r>
+          </w:p>
+        </w:tc>
+        <w:tc>
+          <w:tcPr>
+            <w:tcW w:w="2123" w:type="dxa"/>
+          </w:tcPr>
+          <w:p>
+            <w:r>
+              <w:t>Learning rate</w:t>
+            </w:r>
+          </w:p>
+        </w:tc>
+        <w:tc>
+          <w:tcPr>
+            <w:tcW w:w="2124" w:type="dxa"/>
+          </w:tcPr>
+          <w:p>
+            <w:r>
+              <w:t>Sample size</w:t>
+            </w:r>
+          </w:p>
+        </w:tc>
+        <w:tc>
+          <w:tcPr>
+            <w:tcW w:w="2124" w:type="dxa"/>
+          </w:tcPr>
+          <w:p>
+            <w:r>
+              <w:t>max_depth</w:t>
+            </w:r>
+          </w:p>
+        </w:tc>
+      </w:tr>
+      <w:tr>
+        <w:tc>
+          <w:tcPr>
+            <w:tcW w:w="2123" w:type="dxa"/>
+          </w:tcPr>
+          <w:p/>
+        </w:tc>
+        <w:tc>
+          <w:tcPr>
+            <w:tcW w:w="2123" w:type="dxa"/>
+          </w:tcPr>
+          <w:p/>
+        </w:tc>
+        <w:tc>
+          <w:tcPr>
+            <w:tcW w:w="2124" w:type="dxa"/>
+          </w:tcPr>
+          <w:p/>
+        </w:tc>
+        <w:tc>
+          <w:tcPr>
+            <w:tcW w:w="2124" w:type="dxa"/>
+          </w:tcPr>
+          <w:p/>
+        </w:tc>
+      </w:tr>
+      <w:tr>
+        <w:tc>
+          <w:tcPr>
+            <w:tcW w:w="2123" w:type="dxa"/>
+          </w:tcPr>
+          <w:p/>
+        </w:tc>
+        <w:tc>
+          <w:tcPr>
+            <w:tcW w:w="2123" w:type="dxa"/>
+          </w:tcPr>
+          <w:p/>
+        </w:tc>
+        <w:tc>
+          <w:tcPr>
+            <w:tcW w:w="2124" w:type="dxa"/>
+          </w:tcPr>
+          <w:p/>
+        </w:tc>
+        <w:tc>
+          <w:tcPr>
+            <w:tcW w:w="2124" w:type="dxa"/>
+          </w:tcPr>
+          <w:p/>
+        </w:tc>
+      </w:tr>
+      <w:tr>
+        <w:tc>
+          <w:tcPr>
+            <w:tcW w:w="2123" w:type="dxa"/>
+          </w:tcPr>
+          <w:p/>
+        </w:tc>
+        <w:tc>
+          <w:tcPr>
+            <w:tcW w:w="2123" w:type="dxa"/>
+          </w:tcPr>
+          <w:p/>
+        </w:tc>
+        <w:tc>
+          <w:tcPr>
+            <w:tcW w:w="2124" w:type="dxa"/>
+          </w:tcPr>
+          <w:p/>
+        </w:tc>
+        <w:tc>
+          <w:tcPr>
+            <w:tcW w:w="2124" w:type="dxa"/>
+          </w:tcPr>
+          <w:p/>
+        </w:tc>
+      </w:tr>
+      <w:tr>
+        <w:tc>
+          <w:tcPr>
+            <w:tcW w:w="2123" w:type="dxa"/>
+          </w:tcPr>
+          <w:p/>
+        </w:tc>
+        <w:tc>
+          <w:tcPr>
+            <w:tcW w:w="2123" w:type="dxa"/>
+          </w:tcPr>
+          <w:p/>
+        </w:tc>
+        <w:tc>
+          <w:tcPr>
+            <w:tcW w:w="2124" w:type="dxa"/>
+          </w:tcPr>
+          <w:p/>
+        </w:tc>
+        <w:tc>
+          <w:tcPr>
+            <w:tcW w:w="2124" w:type="dxa"/>
+          </w:tcPr>
+          <w:p/>
+        </w:tc>
+      </w:tr>
+      <w:tr>
+        <w:tc>
+          <w:tcPr>
+            <w:tcW w:w="2123" w:type="dxa"/>
+          </w:tcPr>
+          <w:p/>
+        </w:tc>
+        <w:tc>
+          <w:tcPr>
+            <w:tcW w:w="2123" w:type="dxa"/>
+          </w:tcPr>
+          <w:p/>
+        </w:tc>
+        <w:tc>
+          <w:tcPr>
+            <w:tcW w:w="2124" w:type="dxa"/>
+          </w:tcPr>
+          <w:p/>
+        </w:tc>
+        <w:tc>
+          <w:tcPr>
+            <w:tcW w:w="2124" w:type="dxa"/>
+          </w:tcPr>
+          <w:p/>
+        </w:tc>
+      </w:tr>
+    </w:tbl>
     <w:p/>
     <w:p/>
     <w:p>
@@ -109,77 +547,101 @@
           <w:sz w:val="36"/>
           <w:szCs w:val="36"/>
         </w:rPr>
-        <w:t>Experimentación</w:t>
-      </w:r>
-      <w:r>
+        <w:t>Conclusiones:</w:t>
+      </w:r>
+    </w:p>
+    <w:p>
+      <w:r>
+        <w:t>A</w:t>
+      </w:r>
+    </w:p>
+    <w:p/>
+    <w:p>
+      <w:pPr>
         <w:rPr>
           <w:sz w:val="36"/>
           <w:szCs w:val="36"/>
         </w:rPr>
-        <w:t>:</w:t>
-      </w:r>
-    </w:p>
-    <w:p>
-      <w:r>
-        <w:t>A</w:t>
-      </w:r>
-    </w:p>
-    <w:p/>
-    <w:p>
-      <w:pPr>
+      </w:pPr>
+      <w:r>
         <w:rPr>
           <w:sz w:val="36"/>
           <w:szCs w:val="36"/>
         </w:rPr>
-      </w:pPr>
-      <w:r>
+        <w:t>Autodeclaración del uso de IA generativa:</w:t>
+      </w:r>
+    </w:p>
+    <w:p>
+      <w:r>
+        <w:lastRenderedPageBreak/>
+        <w:t>En este proyecto la IA se ha usado exclusivamente para corrección de errores en tiempo de ejecución y para la ayuda puntual de alguna interpretación o la mejora del código existente (más legible y/o optimizado)</w:t>
+      </w:r>
+    </w:p>
+    <w:p/>
+    <w:p>
+      <w:pPr>
         <w:rPr>
           <w:sz w:val="36"/>
           <w:szCs w:val="36"/>
-        </w:rPr>
-        <w:t>Conclusiones</w:t>
-      </w:r>
+          <w:lang w:val="en-GB"/>
+        </w:rPr>
+      </w:pPr>
       <w:r>
         <w:rPr>
           <w:sz w:val="36"/>
           <w:szCs w:val="36"/>
-        </w:rPr>
-        <w:t>:</w:t>
-      </w:r>
-    </w:p>
-    <w:p>
-      <w:r>
-        <w:t>A</w:t>
-      </w:r>
-    </w:p>
-    <w:p/>
-    <w:p>
-      <w:pPr>
-        <w:rPr>
-          <w:sz w:val="36"/>
-          <w:szCs w:val="36"/>
-        </w:rPr>
-      </w:pPr>
-      <w:r>
-        <w:rPr>
-          <w:sz w:val="36"/>
-          <w:szCs w:val="36"/>
-        </w:rPr>
-        <w:lastRenderedPageBreak/>
-        <w:t>Bibliografía</w:t>
-      </w:r>
-      <w:r>
-        <w:rPr>
-          <w:sz w:val="36"/>
-          <w:szCs w:val="36"/>
-        </w:rPr>
-        <w:t>:</w:t>
-      </w:r>
-    </w:p>
-    <w:p>
-      <w:r>
-        <w:t>a</w:t>
-      </w:r>
+          <w:lang w:val="en-GB"/>
+        </w:rPr>
+        <w:t>Bibliografía:</w:t>
+      </w:r>
+    </w:p>
+    <w:p>
+      <w:pPr>
+        <w:rPr>
+          <w:lang w:val="en-GB"/>
+        </w:rPr>
+      </w:pPr>
+      <w:hyperlink r:id="rId5" w:history="1">
+        <w:r>
+          <w:rPr>
+            <w:rStyle w:val="Hipervnculo"/>
+            <w:lang w:val="en-GB"/>
+          </w:rPr>
+          <w:t>ChatGPT</w:t>
+        </w:r>
+      </w:hyperlink>
+    </w:p>
+    <w:p>
+      <w:pPr>
+        <w:rPr>
+          <w:lang w:val="en-GB"/>
+        </w:rPr>
+      </w:pPr>
+      <w:hyperlink r:id="rId6" w:history="1">
+        <w:r>
+          <w:rPr>
+            <w:rStyle w:val="Hipervnculo"/>
+            <w:lang w:val="en-GB"/>
+          </w:rPr>
+          <w:t>RegressorMixin — scikit-learn 1.6.1 documentation</w:t>
+        </w:r>
+      </w:hyperlink>
+    </w:p>
+    <w:p>
+      <w:pPr>
+        <w:rPr>
+          <w:lang w:val="en-GB"/>
+        </w:rPr>
+      </w:pPr>
+      <w:hyperlink r:id="rId7" w:history="1">
+        <w:r>
+          <w:rPr>
+            <w:rStyle w:val="Hipervnculo"/>
+            <w:lang w:val="en-GB"/>
+          </w:rPr>
+          <w:t>cross_val_score — scikit-learn 1.6.1 documentation</w:t>
+        </w:r>
+      </w:hyperlink>
     </w:p>
     <w:sectPr>
       <w:pgSz w:w="11906" w:h="16838"/>
@@ -914,7 +1376,6 @@
   <w:style w:type="character" w:default="1" w:styleId="Fuentedeprrafopredeter">
     <w:name w:val="Default Paragraph Font"/>
     <w:uiPriority w:val="1"/>
-    <w:semiHidden/>
     <w:unhideWhenUsed/>
   </w:style>
   <w:style w:type="table" w:default="1" w:styleId="Tablanormal">
@@ -1227,6 +1688,48 @@
       <w:color w:val="0F4761" w:themeColor="accent1" w:themeShade="BF"/>
       <w:spacing w:val="5"/>
     </w:rPr>
+  </w:style>
+  <w:style w:type="character" w:styleId="Hipervnculo">
+    <w:name w:val="Hyperlink"/>
+    <w:basedOn w:val="Fuentedeprrafopredeter"/>
+    <w:uiPriority w:val="99"/>
+    <w:unhideWhenUsed/>
+    <w:rsid w:val="006C04F5"/>
+    <w:rPr>
+      <w:color w:val="467886" w:themeColor="hyperlink"/>
+      <w:u w:val="single"/>
+    </w:rPr>
+  </w:style>
+  <w:style w:type="character" w:styleId="Mencinsinresolver">
+    <w:name w:val="Unresolved Mention"/>
+    <w:basedOn w:val="Fuentedeprrafopredeter"/>
+    <w:uiPriority w:val="99"/>
+    <w:semiHidden/>
+    <w:unhideWhenUsed/>
+    <w:rsid w:val="006C04F5"/>
+    <w:rPr>
+      <w:color w:val="605E5C"/>
+      <w:shd w:val="clear" w:color="auto" w:fill="E1DFDD"/>
+    </w:rPr>
+  </w:style>
+  <w:style w:type="table" w:styleId="Tablaconcuadrcula">
+    <w:name w:val="Table Grid"/>
+    <w:basedOn w:val="Tablanormal"/>
+    <w:uiPriority w:val="39"/>
+    <w:rsid w:val="00C80147"/>
+    <w:pPr>
+      <w:spacing w:after="0" w:line="240" w:lineRule="auto"/>
+    </w:pPr>
+    <w:tblPr>
+      <w:tblBorders>
+        <w:top w:val="single" w:sz="4" w:space="0" w:color="auto"/>
+        <w:left w:val="single" w:sz="4" w:space="0" w:color="auto"/>
+        <w:bottom w:val="single" w:sz="4" w:space="0" w:color="auto"/>
+        <w:right w:val="single" w:sz="4" w:space="0" w:color="auto"/>
+        <w:insideH w:val="single" w:sz="4" w:space="0" w:color="auto"/>
+        <w:insideV w:val="single" w:sz="4" w:space="0" w:color="auto"/>
+      </w:tblBorders>
+    </w:tblPr>
   </w:style>
 </w:styles>
 </file>

</xml_diff>

<commit_message>
docs: :memo: Added table for hiperparams
</commit_message>
<xml_diff>
--- a/Docs/Ensamble Secuencial Modelos.docx
+++ b/Docs/Ensamble Secuencial Modelos.docx
@@ -66,12 +66,36 @@
         </w:numPr>
       </w:pPr>
       <w:r>
-        <w:t>Durante el curso se ha trabajado con Naive Bayes, KNN, árboles de decisión y redes neuronales. Todos ellos han sido probados en este trabajo, además de algunos otros, con intención de entender porqué o no son buenos para ser ensamblados.</w:t>
-      </w:r>
-    </w:p>
-    <w:p>
-      <w:r>
-        <w:t>Para ello, hemos utilizado una técnica similar a GradientBoosting (potenciación del gradiente) descrita en el pseudocódigo del documento introductorio, evaluando los modelos con evaluación cruzada, como se pedía en la propuesta.</w:t>
+        <w:t xml:space="preserve">Durante el curso se ha trabajado con </w:t>
+      </w:r>
+      <w:proofErr w:type="spellStart"/>
+      <w:r>
+        <w:t>Naive</w:t>
+      </w:r>
+      <w:proofErr w:type="spellEnd"/>
+      <w:r>
+        <w:t xml:space="preserve"> Bayes, KNN, árboles de decisión y redes neuronales. Todos ellos han sido probados en este trabajo, además de algunos otros, con intención de entender </w:t>
+      </w:r>
+      <w:proofErr w:type="spellStart"/>
+      <w:r>
+        <w:t>porqué</w:t>
+      </w:r>
+      <w:proofErr w:type="spellEnd"/>
+      <w:r>
+        <w:t xml:space="preserve"> o no son buenos para ser ensamblados.</w:t>
+      </w:r>
+    </w:p>
+    <w:p>
+      <w:r>
+        <w:t xml:space="preserve">Para ello, hemos utilizado una técnica similar a </w:t>
+      </w:r>
+      <w:proofErr w:type="spellStart"/>
+      <w:r>
+        <w:t>GradientBoosting</w:t>
+      </w:r>
+      <w:proofErr w:type="spellEnd"/>
+      <w:r>
+        <w:t xml:space="preserve"> (potenciación del gradiente) descrita en el pseudocódigo del documento introductorio, evaluando los modelos con evaluación cruzada, como se pedía en la propuesta.</w:t>
       </w:r>
     </w:p>
     <w:p/>
@@ -106,7 +130,23 @@
     </w:p>
     <w:p>
       <w:r>
-        <w:t>El notebook comienza con todos los imports, seguido de celdas de documentación. La celda 5 tiene la implementación del meta-modelo, todo lo que necesita para funcionar.</w:t>
+        <w:t xml:space="preserve">El notebook comienza con todos los </w:t>
+      </w:r>
+      <w:proofErr w:type="spellStart"/>
+      <w:r>
+        <w:t>imports</w:t>
+      </w:r>
+      <w:proofErr w:type="spellEnd"/>
+      <w:r>
+        <w:t xml:space="preserve">, seguido de celdas de documentación. La celda 5 tiene la implementación del </w:t>
+      </w:r>
+      <w:proofErr w:type="gramStart"/>
+      <w:r>
+        <w:t>meta-modelo</w:t>
+      </w:r>
+      <w:proofErr w:type="gramEnd"/>
+      <w:r>
+        <w:t>, todo lo que necesita para funcionar.</w:t>
       </w:r>
     </w:p>
     <w:p>
@@ -139,10 +179,23 @@
         <w:t xml:space="preserve"> formato de los datos es</w:t>
       </w:r>
       <w:r>
-        <w:t xml:space="preserve"> csv </w:t>
-      </w:r>
-      <w:r>
-        <w:t xml:space="preserve"> y </w:t>
+        <w:t xml:space="preserve"> </w:t>
+      </w:r>
+      <w:proofErr w:type="spellStart"/>
+      <w:proofErr w:type="gramStart"/>
+      <w:r>
+        <w:t>csv</w:t>
+      </w:r>
+      <w:proofErr w:type="spellEnd"/>
+      <w:r>
+        <w:t xml:space="preserve"> </w:t>
+      </w:r>
+      <w:r>
+        <w:t xml:space="preserve"> y</w:t>
+      </w:r>
+      <w:proofErr w:type="gramEnd"/>
+      <w:r>
+        <w:t xml:space="preserve"> </w:t>
       </w:r>
       <w:r>
         <w:t>se almacena</w:t>
@@ -151,8 +204,13 @@
         <w:t xml:space="preserve"> (en memoria)</w:t>
       </w:r>
       <w:r>
-        <w:t xml:space="preserve"> en un objeto de tipo DataFrame</w:t>
-      </w:r>
+        <w:t xml:space="preserve"> en un objeto de tipo </w:t>
+      </w:r>
+      <w:proofErr w:type="spellStart"/>
+      <w:r>
+        <w:t>DataFrame</w:t>
+      </w:r>
+      <w:proofErr w:type="spellEnd"/>
       <w:r>
         <w:t xml:space="preserve"> de Pandas</w:t>
       </w:r>
@@ -169,7 +227,15 @@
         </w:numPr>
       </w:pPr>
       <w:r>
-        <w:t>El meta-modelo puede aceptar tanto tareas de regresión como de clasificación.</w:t>
+        <w:t xml:space="preserve">El </w:t>
+      </w:r>
+      <w:proofErr w:type="gramStart"/>
+      <w:r>
+        <w:t>meta-modelo</w:t>
+      </w:r>
+      <w:proofErr w:type="gramEnd"/>
+      <w:r>
+        <w:t xml:space="preserve"> puede aceptar tanto tareas de regresión como de clasificación.</w:t>
       </w:r>
     </w:p>
     <w:p>
@@ -181,7 +247,15 @@
         </w:numPr>
       </w:pPr>
       <w:r>
-        <w:t>El meta-modelo acepta o no normalización.</w:t>
+        <w:t xml:space="preserve">El </w:t>
+      </w:r>
+      <w:proofErr w:type="gramStart"/>
+      <w:r>
+        <w:t>meta-modelo</w:t>
+      </w:r>
+      <w:proofErr w:type="gramEnd"/>
+      <w:r>
+        <w:t xml:space="preserve"> acepta o no normalización.</w:t>
       </w:r>
     </w:p>
     <w:p>
@@ -258,7 +332,23 @@
         <w:t xml:space="preserve">Para </w:t>
       </w:r>
       <w:r>
-        <w:t xml:space="preserve">la parada temprana (early stopping) hemos definido un valor umbral para considerar si </w:t>
+        <w:t>la parada temprana (</w:t>
+      </w:r>
+      <w:proofErr w:type="spellStart"/>
+      <w:r>
+        <w:t>early</w:t>
+      </w:r>
+      <w:proofErr w:type="spellEnd"/>
+      <w:r>
+        <w:t xml:space="preserve"> </w:t>
+      </w:r>
+      <w:proofErr w:type="spellStart"/>
+      <w:r>
+        <w:t>stopping</w:t>
+      </w:r>
+      <w:proofErr w:type="spellEnd"/>
+      <w:r>
+        <w:t xml:space="preserve">) hemos definido un valor umbral para considerar si </w:t>
       </w:r>
       <w:r>
         <w:t>la mejora de la predicción del</w:t>
@@ -299,9 +389,11 @@
           <w:numId w:val="1"/>
         </w:numPr>
       </w:pPr>
+      <w:proofErr w:type="gramStart"/>
       <w:r>
         <w:t>El ensamble soporta tareas de regresión y de clasificación?</w:t>
       </w:r>
+      <w:proofErr w:type="gramEnd"/>
     </w:p>
     <w:p>
       <w:pPr>
@@ -312,7 +404,39 @@
         </w:numPr>
       </w:pPr>
       <w:r>
-        <w:t xml:space="preserve">El ensamble hereda de BaseEstimator y RegressorMixin para poder utilizar diversos métodos de scikit learn que se salen del alcance de este trabajo. </w:t>
+        <w:t xml:space="preserve">El ensamble hereda de </w:t>
+      </w:r>
+      <w:proofErr w:type="spellStart"/>
+      <w:r>
+        <w:t>BaseEstimator</w:t>
+      </w:r>
+      <w:proofErr w:type="spellEnd"/>
+      <w:r>
+        <w:t xml:space="preserve"> y </w:t>
+      </w:r>
+      <w:proofErr w:type="spellStart"/>
+      <w:r>
+        <w:t>RegressorMixin</w:t>
+      </w:r>
+      <w:proofErr w:type="spellEnd"/>
+      <w:r>
+        <w:t xml:space="preserve"> para poder utilizar diversos métodos de </w:t>
+      </w:r>
+      <w:proofErr w:type="spellStart"/>
+      <w:r>
+        <w:t>scikit</w:t>
+      </w:r>
+      <w:proofErr w:type="spellEnd"/>
+      <w:r>
+        <w:t xml:space="preserve"> </w:t>
+      </w:r>
+      <w:proofErr w:type="spellStart"/>
+      <w:r>
+        <w:t>learn</w:t>
+      </w:r>
+      <w:proofErr w:type="spellEnd"/>
+      <w:r>
+        <w:t xml:space="preserve"> que se salen del alcance de este trabajo. </w:t>
       </w:r>
     </w:p>
     <w:p/>
@@ -333,19 +457,87 @@
     </w:p>
     <w:p>
       <w:r>
-        <w:t xml:space="preserve">Para la experimentación se han usado los csv originales para las tareas de regresión y los mismos pero cambiando el valor de la variable objetivo a binaria. Se han utilizado los regresores </w:t>
-      </w:r>
+        <w:t xml:space="preserve">Para la experimentación se han usado los </w:t>
+      </w:r>
+      <w:proofErr w:type="spellStart"/>
+      <w:r>
+        <w:t>csv</w:t>
+      </w:r>
+      <w:proofErr w:type="spellEnd"/>
+      <w:r>
+        <w:t xml:space="preserve"> originales para las tareas de regresión y los </w:t>
+      </w:r>
+      <w:proofErr w:type="gramStart"/>
+      <w:r>
+        <w:t>mismos</w:t>
+      </w:r>
+      <w:proofErr w:type="gramEnd"/>
+      <w:r>
+        <w:t xml:space="preserve"> pero cambiando el valor de la variable objetivo a binaria. Se han utilizado los regresores </w:t>
+      </w:r>
+      <w:proofErr w:type="spellStart"/>
       <w:r>
         <w:t>DecisionTreeRegressor</w:t>
       </w:r>
-      <w:r>
-        <w:t xml:space="preserve">, el obligatorio, para el que se han obtenido los siguientes valores experimentando con su hipérparámetro max_depth y los hiperparámetros </w:t>
-      </w:r>
+      <w:proofErr w:type="spellEnd"/>
+      <w:r>
+        <w:t xml:space="preserve">, el obligatorio, para el que se han obtenido los siguientes valores experimentando con su </w:t>
+      </w:r>
+      <w:proofErr w:type="spellStart"/>
+      <w:r>
+        <w:t>hipérparámetro</w:t>
+      </w:r>
+      <w:proofErr w:type="spellEnd"/>
+      <w:r>
+        <w:t xml:space="preserve"> </w:t>
+      </w:r>
+      <w:proofErr w:type="spellStart"/>
+      <w:r>
+        <w:t>max_depth</w:t>
+      </w:r>
+      <w:proofErr w:type="spellEnd"/>
+      <w:r>
+        <w:t xml:space="preserve"> y los </w:t>
+      </w:r>
+      <w:proofErr w:type="spellStart"/>
+      <w:r>
+        <w:t>hiperparámetros</w:t>
+      </w:r>
+      <w:proofErr w:type="spellEnd"/>
+      <w:r>
+        <w:t xml:space="preserve"> </w:t>
+      </w:r>
+      <w:proofErr w:type="spellStart"/>
       <w:r>
         <w:t>n_estimators</w:t>
       </w:r>
-      <w:r>
-        <w:t>, learning rate y sample_size, tal como se exige en el trabajo:</w:t>
+      <w:proofErr w:type="spellEnd"/>
+      <w:r>
+        <w:t xml:space="preserve">, </w:t>
+      </w:r>
+      <w:proofErr w:type="spellStart"/>
+      <w:r>
+        <w:t>learning</w:t>
+      </w:r>
+      <w:proofErr w:type="spellEnd"/>
+      <w:r>
+        <w:t xml:space="preserve"> </w:t>
+      </w:r>
+      <w:proofErr w:type="spellStart"/>
+      <w:r>
+        <w:t>rate</w:t>
+      </w:r>
+      <w:proofErr w:type="spellEnd"/>
+      <w:r>
+        <w:t xml:space="preserve"> y </w:t>
+      </w:r>
+      <w:proofErr w:type="spellStart"/>
+      <w:r>
+        <w:t>sample_size</w:t>
+      </w:r>
+      <w:proofErr w:type="spellEnd"/>
+      <w:r>
+        <w:t>, tal como se exige en el trabajo:</w:t>
       </w:r>
     </w:p>
     <w:tbl>
@@ -366,9 +558,11 @@
             <w:tcW w:w="2123" w:type="dxa"/>
           </w:tcPr>
           <w:p>
+            <w:proofErr w:type="spellStart"/>
             <w:r>
               <w:t>n_estimators</w:t>
             </w:r>
+            <w:proofErr w:type="spellEnd"/>
           </w:p>
         </w:tc>
         <w:tc>
@@ -376,9 +570,19 @@
             <w:tcW w:w="2123" w:type="dxa"/>
           </w:tcPr>
           <w:p>
+            <w:proofErr w:type="spellStart"/>
             <w:r>
-              <w:t>Learning rate</w:t>
+              <w:t>Learning</w:t>
             </w:r>
+            <w:proofErr w:type="spellEnd"/>
+            <w:r>
+              <w:t xml:space="preserve"> </w:t>
+            </w:r>
+            <w:proofErr w:type="spellStart"/>
+            <w:r>
+              <w:t>rate</w:t>
+            </w:r>
+            <w:proofErr w:type="spellEnd"/>
           </w:p>
         </w:tc>
         <w:tc>
@@ -386,9 +590,19 @@
             <w:tcW w:w="2124" w:type="dxa"/>
           </w:tcPr>
           <w:p>
+            <w:proofErr w:type="spellStart"/>
             <w:r>
-              <w:t>Sample size</w:t>
+              <w:t>Sample</w:t>
             </w:r>
+            <w:proofErr w:type="spellEnd"/>
+            <w:r>
+              <w:t xml:space="preserve"> </w:t>
+            </w:r>
+            <w:proofErr w:type="spellStart"/>
+            <w:r>
+              <w:t>size</w:t>
+            </w:r>
+            <w:proofErr w:type="spellEnd"/>
           </w:p>
         </w:tc>
         <w:tc>
@@ -396,9 +610,11 @@
             <w:tcW w:w="2124" w:type="dxa"/>
           </w:tcPr>
           <w:p>
+            <w:proofErr w:type="spellStart"/>
             <w:r>
               <w:t>max_depth</w:t>
             </w:r>
+            <w:proofErr w:type="spellEnd"/>
           </w:p>
         </w:tc>
       </w:tr>
@@ -552,7 +768,7 @@
     </w:p>
     <w:p>
       <w:r>
-        <w:t>A</w:t>
+        <w:t xml:space="preserve">Podemos observar que </w:t>
       </w:r>
     </w:p>
     <w:p/>
@@ -574,7 +790,15 @@
     <w:p>
       <w:r>
         <w:lastRenderedPageBreak/>
-        <w:t>En este proyecto la IA se ha usado exclusivamente para corrección de errores en tiempo de ejecución y para la ayuda puntual de alguna interpretación o la mejora del código existente (más legible y/o optimizado)</w:t>
+        <w:t>En este proyecto la IA se ha usado exclusivamente para corrección de errores en tiempo de ejecución y para la ayuda puntual de alguna interpretación o la mejora del código existente (más legible y/</w:t>
+      </w:r>
+      <w:proofErr w:type="spellStart"/>
+      <w:r>
+        <w:t>o</w:t>
+      </w:r>
+      <w:proofErr w:type="spellEnd"/>
+      <w:r>
+        <w:t xml:space="preserve"> optimizado)</w:t>
       </w:r>
     </w:p>
     <w:p/>
@@ -586,13 +810,23 @@
           <w:lang w:val="en-GB"/>
         </w:rPr>
       </w:pPr>
+      <w:proofErr w:type="spellStart"/>
       <w:r>
         <w:rPr>
           <w:sz w:val="36"/>
           <w:szCs w:val="36"/>
           <w:lang w:val="en-GB"/>
         </w:rPr>
-        <w:t>Bibliografía:</w:t>
+        <w:t>Bibliografía</w:t>
+      </w:r>
+      <w:proofErr w:type="spellEnd"/>
+      <w:r>
+        <w:rPr>
+          <w:sz w:val="36"/>
+          <w:szCs w:val="36"/>
+          <w:lang w:val="en-GB"/>
+        </w:rPr>
+        <w:t>:</w:t>
       </w:r>
     </w:p>
     <w:p>
@@ -618,28 +852,46 @@
         </w:rPr>
       </w:pPr>
       <w:hyperlink r:id="rId6" w:history="1">
+        <w:proofErr w:type="spellStart"/>
         <w:r>
           <w:rPr>
             <w:rStyle w:val="Hipervnculo"/>
             <w:lang w:val="en-GB"/>
           </w:rPr>
-          <w:t>RegressorMixin — scikit-learn 1.6.1 documentation</w:t>
+          <w:t>RegressorMixin</w:t>
         </w:r>
-      </w:hyperlink>
-    </w:p>
-    <w:p>
-      <w:pPr>
-        <w:rPr>
-          <w:lang w:val="en-GB"/>
-        </w:rPr>
-      </w:pPr>
-      <w:hyperlink r:id="rId7" w:history="1">
+        <w:proofErr w:type="spellEnd"/>
         <w:r>
           <w:rPr>
             <w:rStyle w:val="Hipervnculo"/>
             <w:lang w:val="en-GB"/>
           </w:rPr>
-          <w:t>cross_val_score — scikit-learn 1.6.1 documentation</w:t>
+          <w:t xml:space="preserve"> — scikit-learn 1.6.1 documentation</w:t>
+        </w:r>
+      </w:hyperlink>
+    </w:p>
+    <w:p>
+      <w:pPr>
+        <w:rPr>
+          <w:lang w:val="en-GB"/>
+        </w:rPr>
+      </w:pPr>
+      <w:hyperlink r:id="rId7" w:history="1">
+        <w:proofErr w:type="spellStart"/>
+        <w:r>
+          <w:rPr>
+            <w:rStyle w:val="Hipervnculo"/>
+            <w:lang w:val="en-GB"/>
+          </w:rPr>
+          <w:t>cross_val_score</w:t>
+        </w:r>
+        <w:proofErr w:type="spellEnd"/>
+        <w:r>
+          <w:rPr>
+            <w:rStyle w:val="Hipervnculo"/>
+            <w:lang w:val="en-GB"/>
+          </w:rPr>
+          <w:t xml:space="preserve"> — scikit-learn 1.6.1 documentation</w:t>
         </w:r>
       </w:hyperlink>
     </w:p>

</xml_diff>

<commit_message>
docs: :memo: Introduction complete and kNN gridSearch results
</commit_message>
<xml_diff>
--- a/Docs/Ensamble Secuencial Modelos.docx
+++ b/Docs/Ensamble Secuencial Modelos.docx
@@ -41,6 +41,114 @@
       </w:r>
     </w:p>
     <w:p>
+      <w:pPr>
+        <w:pStyle w:val="Textoindependiente"/>
+        <w:rPr>
+          <w:lang w:val="es-ES"/>
+        </w:rPr>
+      </w:pPr>
+      <w:r>
+        <w:rPr>
+          <w:lang w:val="es-ES"/>
+        </w:rPr>
+        <w:t xml:space="preserve">En esta sección se dedican varios párrafos para dar el contexto en el que se desarrolla el trabajo presentado. Normalmente se va desde lo más general a lo más preciso, para englobar el trabajo dentro de un ámbito concreto. Hay que recordar que se debe referenciar la información que se consiga de fuentes bibliográficas (artículos, libros, capítulos de libros, páginas web, apuntes, etc.). Para ello se añade el ítem correspondiente en el apartado de referencias, dotándolo de un número, y se añade la referencia al final de la frase o párrafo correspondiente </w:t>
+      </w:r>
+      <w:r>
+        <w:rPr>
+          <w:lang w:val="es-ES"/>
+        </w:rPr>
+        <w:fldChar w:fldCharType="begin"/>
+      </w:r>
+      <w:r>
+        <w:rPr>
+          <w:lang w:val="es-ES"/>
+        </w:rPr>
+        <w:instrText xml:space="preserve"> REF _Ref509593486 \r \h </w:instrText>
+      </w:r>
+      <w:r>
+        <w:rPr>
+          <w:lang w:val="es-ES"/>
+        </w:rPr>
+      </w:r>
+      <w:r>
+        <w:rPr>
+          <w:lang w:val="es-ES"/>
+        </w:rPr>
+        <w:fldChar w:fldCharType="separate"/>
+      </w:r>
+      <w:r>
+        <w:rPr>
+          <w:lang w:val="es-ES"/>
+        </w:rPr>
+        <w:t>[</w:t>
+      </w:r>
+      <w:r>
+        <w:rPr>
+          <w:lang w:val="es-ES"/>
+        </w:rPr>
+        <w:t>1</w:t>
+      </w:r>
+      <w:r>
+        <w:rPr>
+          <w:lang w:val="es-ES"/>
+        </w:rPr>
+        <w:t>]</w:t>
+      </w:r>
+      <w:r>
+        <w:rPr>
+          <w:lang w:val="es-ES"/>
+        </w:rPr>
+        <w:fldChar w:fldCharType="end"/>
+      </w:r>
+      <w:r>
+        <w:rPr>
+          <w:lang w:val="es-ES"/>
+        </w:rPr>
+        <w:t xml:space="preserve">. Si se realiza en Microsoft Word o LibreOffice, se puede hacer uso de </w:t>
+      </w:r>
+      <w:r>
+        <w:rPr>
+          <w:i/>
+          <w:lang w:val="es-ES"/>
+        </w:rPr>
+        <w:t>referencias cruzadas</w:t>
+      </w:r>
+      <w:r>
+        <w:rPr>
+          <w:lang w:val="es-ES"/>
+        </w:rPr>
+        <w:t xml:space="preserve"> para actualizar la numeración de las referencias de forma automática en todo el documento.</w:t>
+      </w:r>
+    </w:p>
+    <w:p>
+      <w:pPr>
+        <w:pStyle w:val="Textoindependiente"/>
+        <w:rPr>
+          <w:lang w:val="es-ES"/>
+        </w:rPr>
+      </w:pPr>
+      <w:r>
+        <w:rPr>
+          <w:lang w:val="es-ES"/>
+        </w:rPr>
+        <w:t>Después vienen un par de párrafos para dar un poco más de detalle sobre el trabajo realizado. Hay que indicar la problemática o el objetivo que se marca, y cómo se ha enfocado la solución propuesta en este trabajo. Finalmente, el último párrafo se dedica a comentar la estructura del documento por secciones, como el que sigue.</w:t>
+      </w:r>
+      <w:r>
+        <w:rPr>
+          <w:lang w:val="es-ES"/>
+        </w:rPr>
+        <w:t xml:space="preserve"> </w:t>
+      </w:r>
+    </w:p>
+    <w:p>
+      <w:pPr>
+        <w:rPr>
+          <w:sz w:val="36"/>
+          <w:szCs w:val="36"/>
+        </w:rPr>
+      </w:pPr>
+    </w:p>
+    <w:p>
       <w:r>
         <w:t>En este trabajo se da una posible solución al problema de crear un ensamble de modelos de aprendizaje automático supervisado. Para ello, algunos conceptos básicos que convendría repasar son:</w:t>
       </w:r>
@@ -138,15 +246,7 @@
       </w:r>
       <w:proofErr w:type="spellEnd"/>
       <w:r>
-        <w:t xml:space="preserve">, seguido de celdas de documentación. La celda 5 tiene la implementación del </w:t>
-      </w:r>
-      <w:proofErr w:type="gramStart"/>
-      <w:r>
-        <w:t>meta-modelo</w:t>
-      </w:r>
-      <w:proofErr w:type="gramEnd"/>
-      <w:r>
-        <w:t>, todo lo que necesita para funcionar.</w:t>
+        <w:t>, seguido de celdas de documentación. La celda 5 tiene la implementación del meta-modelo, todo lo que necesita para funcionar.</w:t>
       </w:r>
     </w:p>
     <w:p>
@@ -173,6 +273,7 @@
         </w:numPr>
       </w:pPr>
       <w:r>
+        <w:lastRenderedPageBreak/>
         <w:t>El</w:t>
       </w:r>
       <w:r>
@@ -222,15 +323,7 @@
         </w:numPr>
       </w:pPr>
       <w:r>
-        <w:t xml:space="preserve">El </w:t>
-      </w:r>
-      <w:proofErr w:type="gramStart"/>
-      <w:r>
-        <w:t>meta-modelo</w:t>
-      </w:r>
-      <w:proofErr w:type="gramEnd"/>
-      <w:r>
-        <w:t xml:space="preserve"> puede aceptar tanto tareas de regresión como de clasificación.</w:t>
+        <w:t>El meta-modelo puede aceptar tanto tareas de regresión como de clasificación.</w:t>
       </w:r>
     </w:p>
     <w:p>
@@ -242,15 +335,7 @@
         </w:numPr>
       </w:pPr>
       <w:r>
-        <w:t xml:space="preserve">El </w:t>
-      </w:r>
-      <w:proofErr w:type="gramStart"/>
-      <w:r>
-        <w:t>meta-modelo</w:t>
-      </w:r>
-      <w:proofErr w:type="gramEnd"/>
-      <w:r>
-        <w:t xml:space="preserve"> acepta o no normalización.</w:t>
+        <w:t>El meta-modelo acepta o no normalización.</w:t>
       </w:r>
     </w:p>
     <w:p>
@@ -298,7 +383,6 @@
         </w:numPr>
       </w:pPr>
       <w:r>
-        <w:lastRenderedPageBreak/>
         <w:t xml:space="preserve">La métrica usada tanto para la parada temprana como para la validación cruzada es el coeficiente de determinación, </w:t>
       </w:r>
       <w:r>
@@ -458,15 +542,7 @@
       </w:r>
       <w:proofErr w:type="spellEnd"/>
       <w:r>
-        <w:t xml:space="preserve"> originales para las tareas de regresión y los </w:t>
-      </w:r>
-      <w:proofErr w:type="gramStart"/>
-      <w:r>
-        <w:t>mismos</w:t>
-      </w:r>
-      <w:proofErr w:type="gramEnd"/>
-      <w:r>
-        <w:t xml:space="preserve"> pero cambiando el valor de la variable objetivo a binaria. Se han utilizado los regresores </w:t>
+        <w:t xml:space="preserve"> originales para las tareas de regresión y los mismos pero cambiando el valor de la variable objetivo a binaria. Se han utilizado los regresores </w:t>
       </w:r>
       <w:proofErr w:type="spellStart"/>
       <w:r>
@@ -493,15 +569,7 @@
       </w:r>
       <w:proofErr w:type="spellEnd"/>
       <w:r>
-        <w:t xml:space="preserve"> y los </w:t>
-      </w:r>
-      <w:proofErr w:type="spellStart"/>
-      <w:r>
-        <w:t>hiperparámetros</w:t>
-      </w:r>
-      <w:proofErr w:type="spellEnd"/>
-      <w:r>
-        <w:t xml:space="preserve"> </w:t>
+        <w:t xml:space="preserve"> y los hiperparámetros </w:t>
       </w:r>
       <w:proofErr w:type="spellStart"/>
       <w:r>
@@ -552,15 +620,7 @@
         <w:t>(HGBR)</w:t>
       </w:r>
       <w:r>
-        <w:t xml:space="preserve">, que es un ensamble parecido al </w:t>
-      </w:r>
-      <w:proofErr w:type="gramStart"/>
-      <w:r>
-        <w:t>que  estamos</w:t>
-      </w:r>
-      <w:proofErr w:type="gramEnd"/>
-      <w:r>
-        <w:t xml:space="preserve"> realizando (con </w:t>
+        <w:t xml:space="preserve">, que es un ensamble parecido al que  estamos realizando (con </w:t>
       </w:r>
       <w:proofErr w:type="spellStart"/>
       <w:r>
@@ -598,18 +658,14 @@
       </w:r>
       <w:proofErr w:type="spellEnd"/>
       <w:r>
-        <w:t>. Además, para todos ellos se han utilizado 10 pliegues en la validación cruzada</w:t>
-      </w:r>
-      <w:r>
-        <w:t xml:space="preserve">, así como </w:t>
-      </w:r>
-      <w:proofErr w:type="gramStart"/>
-      <w:r>
-        <w:t>un épsilon</w:t>
-      </w:r>
-      <w:proofErr w:type="gramEnd"/>
-      <w:r>
-        <w:t xml:space="preserve"> de 0.0002 y una paciencia de 6</w:t>
+        <w:t xml:space="preserve">. Además, para todos ellos se han utilizado 10 </w:t>
+      </w:r>
+      <w:r>
+        <w:lastRenderedPageBreak/>
+        <w:t>pliegues en la validación cruzada</w:t>
+      </w:r>
+      <w:r>
+        <w:t>, así como un épsilon de 0.0002 y una paciencia de 6</w:t>
       </w:r>
       <w:r>
         <w:t>:</w:t>
@@ -1069,7 +1125,6 @@
           </w:tcPr>
           <w:p>
             <w:r>
-              <w:lastRenderedPageBreak/>
               <w:t>250</w:t>
             </w:r>
           </w:p>
@@ -7436,7 +7491,7 @@
     <w:lsdException w:name="Closing" w:semiHidden="1" w:unhideWhenUsed="1"/>
     <w:lsdException w:name="Signature" w:semiHidden="1" w:unhideWhenUsed="1"/>
     <w:lsdException w:name="Default Paragraph Font" w:semiHidden="1" w:uiPriority="1" w:unhideWhenUsed="1"/>
-    <w:lsdException w:name="Body Text" w:semiHidden="1" w:unhideWhenUsed="1"/>
+    <w:lsdException w:name="Body Text" w:semiHidden="1" w:uiPriority="0" w:unhideWhenUsed="1"/>
     <w:lsdException w:name="Body Text Indent" w:semiHidden="1" w:unhideWhenUsed="1"/>
     <w:lsdException w:name="List Continue" w:semiHidden="1" w:unhideWhenUsed="1"/>
     <w:lsdException w:name="List Continue 2" w:semiHidden="1" w:unhideWhenUsed="1"/>
@@ -8309,6 +8364,44 @@
       </w:tblBorders>
     </w:tblPr>
   </w:style>
+  <w:style w:type="paragraph" w:styleId="Textoindependiente">
+    <w:name w:val="Body Text"/>
+    <w:basedOn w:val="Normal"/>
+    <w:link w:val="TextoindependienteCar"/>
+    <w:rsid w:val="00D34304"/>
+    <w:pPr>
+      <w:tabs>
+        <w:tab w:val="left" w:pos="288"/>
+      </w:tabs>
+      <w:spacing w:after="120" w:line="228" w:lineRule="auto"/>
+      <w:ind w:firstLine="288"/>
+      <w:jc w:val="both"/>
+    </w:pPr>
+    <w:rPr>
+      <w:rFonts w:ascii="Times New Roman" w:eastAsia="SimSun" w:hAnsi="Times New Roman" w:cs="Times New Roman"/>
+      <w:spacing w:val="-1"/>
+      <w:kern w:val="0"/>
+      <w:sz w:val="20"/>
+      <w:szCs w:val="20"/>
+      <w:lang w:val="x-none" w:eastAsia="x-none"/>
+      <w14:ligatures w14:val="none"/>
+    </w:rPr>
+  </w:style>
+  <w:style w:type="character" w:customStyle="1" w:styleId="TextoindependienteCar">
+    <w:name w:val="Texto independiente Car"/>
+    <w:basedOn w:val="Fuentedeprrafopredeter"/>
+    <w:link w:val="Textoindependiente"/>
+    <w:rsid w:val="00D34304"/>
+    <w:rPr>
+      <w:rFonts w:ascii="Times New Roman" w:eastAsia="SimSun" w:hAnsi="Times New Roman" w:cs="Times New Roman"/>
+      <w:spacing w:val="-1"/>
+      <w:kern w:val="0"/>
+      <w:sz w:val="20"/>
+      <w:szCs w:val="20"/>
+      <w:lang w:val="x-none" w:eastAsia="x-none"/>
+      <w14:ligatures w14:val="none"/>
+    </w:rPr>
+  </w:style>
 </w:styles>
 </file>
 

</xml_diff>